<commit_message>
update README and order_confirmation_example
</commit_message>
<xml_diff>
--- a/examples/order_confirmation_example/data/template.docx
+++ b/examples/order_confirmation_example/data/template.docx
@@ -210,7 +210,23 @@
           <w:color w:val="000000"/>
           <w:lang w:val="en-US"/>
         </w:rPr>
-        <w:t>Thank you for shopping at {company_name}. We have following the products reserved for you</w:t>
+        <w:t xml:space="preserve">Thank you for shopping at {company_name}. We have </w:t>
+      </w:r>
+      <w:r>
+        <w:rPr>
+          <w:rFonts w:cs="Tahoma" w:ascii="Tahoma" w:hAnsi="Tahoma"/>
+          <w:color w:val="000000"/>
+          <w:lang w:val="en-US"/>
+        </w:rPr>
+        <w:t xml:space="preserve">reserved the </w:t>
+      </w:r>
+      <w:r>
+        <w:rPr>
+          <w:rFonts w:cs="Tahoma" w:ascii="Tahoma" w:hAnsi="Tahoma"/>
+          <w:color w:val="000000"/>
+          <w:lang w:val="en-US"/>
+        </w:rPr>
+        <w:t>following products for you</w:t>
       </w:r>
       <w:r>
         <w:rPr>
@@ -663,10 +679,10 @@
         <w:tblLook w:val="04a0" w:noHBand="0" w:noVBand="1" w:firstColumn="1" w:lastRow="0" w:lastColumn="0" w:firstRow="1"/>
       </w:tblPr>
       <w:tblGrid>
-        <w:gridCol w:w="1660"/>
+        <w:gridCol w:w="1659"/>
+        <w:gridCol w:w="1846"/>
+        <w:gridCol w:w="2123"/>
         <w:gridCol w:w="1845"/>
-        <w:gridCol w:w="2124"/>
-        <w:gridCol w:w="1844"/>
         <w:gridCol w:w="2274"/>
       </w:tblGrid>
       <w:tr>
@@ -675,7 +691,7 @@
         </w:trPr>
         <w:tc>
           <w:tcPr>
-            <w:tcW w:w="1660" w:type="dxa"/>
+            <w:tcW w:w="1659" w:type="dxa"/>
             <w:tcBorders/>
           </w:tcPr>
           <w:p>
@@ -700,7 +716,7 @@
         </w:tc>
         <w:tc>
           <w:tcPr>
-            <w:tcW w:w="1845" w:type="dxa"/>
+            <w:tcW w:w="1846" w:type="dxa"/>
             <w:tcBorders/>
           </w:tcPr>
           <w:p>
@@ -725,7 +741,7 @@
         </w:tc>
         <w:tc>
           <w:tcPr>
-            <w:tcW w:w="2124" w:type="dxa"/>
+            <w:tcW w:w="2123" w:type="dxa"/>
             <w:tcBorders/>
           </w:tcPr>
           <w:p>
@@ -751,7 +767,7 @@
         </w:tc>
         <w:tc>
           <w:tcPr>
-            <w:tcW w:w="1844" w:type="dxa"/>
+            <w:tcW w:w="1845" w:type="dxa"/>
             <w:tcBorders/>
           </w:tcPr>
           <w:p>
@@ -838,7 +854,7 @@
         <w:trPr/>
         <w:tc>
           <w:tcPr>
-            <w:tcW w:w="1660" w:type="dxa"/>
+            <w:tcW w:w="1659" w:type="dxa"/>
             <w:tcBorders/>
           </w:tcPr>
           <w:p>
@@ -894,7 +910,7 @@
         </w:tc>
         <w:tc>
           <w:tcPr>
-            <w:tcW w:w="1845" w:type="dxa"/>
+            <w:tcW w:w="1846" w:type="dxa"/>
             <w:tcBorders/>
           </w:tcPr>
           <w:p>
@@ -917,7 +933,7 @@
         </w:tc>
         <w:tc>
           <w:tcPr>
-            <w:tcW w:w="2124" w:type="dxa"/>
+            <w:tcW w:w="2123" w:type="dxa"/>
             <w:tcBorders/>
           </w:tcPr>
           <w:p>
@@ -964,7 +980,7 @@
         </w:tc>
         <w:tc>
           <w:tcPr>
-            <w:tcW w:w="1844" w:type="dxa"/>
+            <w:tcW w:w="1845" w:type="dxa"/>
             <w:tcBorders/>
           </w:tcPr>
           <w:p>
@@ -1283,7 +1299,7 @@
         <w:sz w:val="20"/>
         <w:szCs w:val="20"/>
       </w:rPr>
-      <w:t>30/06/2021</w:t>
+      <w:t>20/07/2021</w:t>
     </w:r>
     <w:r>
       <w:rPr>

</xml_diff>